<commit_message>
Minor wording changes to #9 in MA2
</commit_message>
<xml_diff>
--- a/docs/materials/03-MachineAbstractions/MA2-A-MachineLanguage.docx
+++ b/docs/materials/03-MachineAbstractions/MA2-A-MachineLanguage.docx
@@ -991,15 +991,7 @@
           <w:b/>
           <w:bCs/>
         </w:rPr>
-        <w:t xml:space="preserve"> </w:t>
-      </w:r>
-      <w:r>
-        <w:rPr>
-          <w:rFonts w:asciiTheme="minorHAnsi" w:hAnsiTheme="minorHAnsi" w:cstheme="minorHAnsi"/>
-          <w:b/>
-          <w:bCs/>
-        </w:rPr>
-        <w:t>(</w:t>
+        <w:t xml:space="preserve"> (</w:t>
       </w:r>
       <w:proofErr w:type="spellStart"/>
       <w:r>
@@ -1446,13 +1438,7 @@
         <w:rPr>
           <w:rFonts w:ascii="Courier" w:hAnsi="Courier" w:cstheme="minorHAnsi"/>
         </w:rPr>
-        <w:t>R3</w:t>
-      </w:r>
-      <w:r>
-        <w:rPr>
-          <w:rFonts w:ascii="Courier" w:hAnsi="Courier" w:cstheme="minorHAnsi"/>
-        </w:rPr>
-        <w:t xml:space="preserve"> </w:t>
+        <w:t xml:space="preserve">R3 </w:t>
       </w:r>
       <w:r>
         <w:t>←</w:t>
@@ -7408,31 +7394,7 @@
         <w:rPr>
           <w:rFonts w:asciiTheme="minorHAnsi" w:hAnsiTheme="minorHAnsi" w:cstheme="minorHAnsi"/>
         </w:rPr>
-        <w:t xml:space="preserve"> </w:t>
-      </w:r>
-      <w:r>
-        <w:rPr>
-          <w:rFonts w:asciiTheme="minorHAnsi" w:hAnsiTheme="minorHAnsi" w:cstheme="minorHAnsi"/>
-        </w:rPr>
-        <w:t>7</w:t>
-      </w:r>
-      <w:r>
-        <w:rPr>
-          <w:rFonts w:asciiTheme="minorHAnsi" w:hAnsiTheme="minorHAnsi" w:cstheme="minorHAnsi"/>
-        </w:rPr>
-        <w:t xml:space="preserve">. </w:t>
-      </w:r>
-      <w:r>
-        <w:rPr>
-          <w:rFonts w:asciiTheme="minorHAnsi" w:hAnsiTheme="minorHAnsi" w:cstheme="minorHAnsi"/>
-        </w:rPr>
-        <w:t>In the previous assignment (MA1) we learned about the bitwise OR (|) and the bitwise AND (&amp;) operators.  These</w:t>
-      </w:r>
-      <w:r>
-        <w:rPr>
-          <w:rFonts w:asciiTheme="minorHAnsi" w:hAnsiTheme="minorHAnsi" w:cstheme="minorHAnsi"/>
-        </w:rPr>
-        <w:t xml:space="preserve"> bitwise operators have </w:t>
+        <w:t xml:space="preserve"> 7. In the previous assignment (MA1) we learned about the bitwise OR (|) and the bitwise AND (&amp;) operators.  These bitwise operators have </w:t>
       </w:r>
       <w:proofErr w:type="gramStart"/>
       <w:r>
@@ -7693,31 +7655,7 @@
         <w:rPr>
           <w:rFonts w:asciiTheme="minorHAnsi" w:hAnsiTheme="minorHAnsi" w:cstheme="minorHAnsi"/>
         </w:rPr>
-        <w:t xml:space="preserve">b. </w:t>
-      </w:r>
-      <w:r>
-        <w:rPr>
-          <w:rFonts w:asciiTheme="minorHAnsi" w:hAnsiTheme="minorHAnsi" w:cstheme="minorHAnsi"/>
-        </w:rPr>
-        <w:t>While the bitwise OR operation gives us a way to combine colors t</w:t>
-      </w:r>
-      <w:r>
-        <w:rPr>
-          <w:rFonts w:asciiTheme="minorHAnsi" w:hAnsiTheme="minorHAnsi" w:cstheme="minorHAnsi"/>
-        </w:rPr>
-        <w:t xml:space="preserve">he bitwise AND operation (&amp;) provides a way to separate </w:t>
-      </w:r>
-      <w:r>
-        <w:rPr>
-          <w:rFonts w:asciiTheme="minorHAnsi" w:hAnsiTheme="minorHAnsi" w:cstheme="minorHAnsi"/>
-        </w:rPr>
-        <w:t>them</w:t>
-      </w:r>
-      <w:r>
-        <w:rPr>
-          <w:rFonts w:asciiTheme="minorHAnsi" w:hAnsiTheme="minorHAnsi" w:cstheme="minorHAnsi"/>
-        </w:rPr>
-        <w:t xml:space="preserve">.  Imagine we have the color C as shown below: </w:t>
+        <w:t xml:space="preserve">b. While the bitwise OR operation gives us a way to combine colors the bitwise AND operation (&amp;) provides a way to separate them.  Imagine we have the color C as shown below: </w:t>
       </w:r>
     </w:p>
     <w:p>
@@ -7788,43 +7726,7 @@
         <w:rPr>
           <w:rFonts w:asciiTheme="minorHAnsi" w:hAnsiTheme="minorHAnsi" w:cstheme="minorHAnsi"/>
         </w:rPr>
-        <w:t>Show how the bitwise AND operation can be used to</w:t>
-      </w:r>
-      <w:r>
-        <w:rPr>
-          <w:rFonts w:asciiTheme="minorHAnsi" w:hAnsiTheme="minorHAnsi" w:cstheme="minorHAnsi"/>
-        </w:rPr>
-        <w:t xml:space="preserve"> remove</w:t>
-      </w:r>
-      <w:r>
-        <w:rPr>
-          <w:rFonts w:asciiTheme="minorHAnsi" w:hAnsiTheme="minorHAnsi" w:cstheme="minorHAnsi"/>
-        </w:rPr>
-        <w:t xml:space="preserve"> the green component of this color.  Hint: Find a value that when bitwise ANDed with C gives a new color where </w:t>
-      </w:r>
-      <w:r>
-        <w:rPr>
-          <w:rFonts w:asciiTheme="minorHAnsi" w:hAnsiTheme="minorHAnsi" w:cstheme="minorHAnsi"/>
-        </w:rPr>
-        <w:t xml:space="preserve">the </w:t>
-      </w:r>
-      <w:r>
-        <w:rPr>
-          <w:rFonts w:asciiTheme="minorHAnsi" w:hAnsiTheme="minorHAnsi" w:cstheme="minorHAnsi"/>
-        </w:rPr>
-        <w:t>green component is 0000</w:t>
-      </w:r>
-      <w:r>
-        <w:rPr>
-          <w:rFonts w:asciiTheme="minorHAnsi" w:hAnsiTheme="minorHAnsi" w:cstheme="minorHAnsi"/>
-        </w:rPr>
-        <w:t xml:space="preserve"> and the red and blue components are unchanged</w:t>
-      </w:r>
-      <w:r>
-        <w:rPr>
-          <w:rFonts w:asciiTheme="minorHAnsi" w:hAnsiTheme="minorHAnsi" w:cstheme="minorHAnsi"/>
-        </w:rPr>
-        <w:t xml:space="preserve">.  Show your solution as a computation </w:t>
+        <w:t xml:space="preserve">Show how the bitwise AND operation can be used to remove the green component of this color.  Hint: Find a value that when bitwise ANDed with C gives a new color where the green component is 0000 and the red and blue components are unchanged.  Show your solution as a computation </w:t>
       </w:r>
       <w:proofErr w:type="gramStart"/>
       <w:r>
@@ -8283,21 +8185,7 @@
             <w:rStyle w:val="Hyperlink"/>
             <w:rFonts w:asciiTheme="minorHAnsi" w:hAnsiTheme="minorHAnsi" w:cstheme="minorHAnsi"/>
           </w:rPr>
-          <w:t>https://repl.it/@braughtg/IntTrut</w:t>
-        </w:r>
-        <w:r>
-          <w:rPr>
-            <w:rStyle w:val="Hyperlink"/>
-            <w:rFonts w:asciiTheme="minorHAnsi" w:hAnsiTheme="minorHAnsi" w:cstheme="minorHAnsi"/>
-          </w:rPr>
-          <w:t>h</w:t>
-        </w:r>
-        <w:r>
-          <w:rPr>
-            <w:rStyle w:val="Hyperlink"/>
-            <w:rFonts w:asciiTheme="minorHAnsi" w:hAnsiTheme="minorHAnsi" w:cstheme="minorHAnsi"/>
-          </w:rPr>
-          <w:t>Values</w:t>
+          <w:t>https://repl.it/@braughtg/IntTruthValues</w:t>
         </w:r>
       </w:hyperlink>
     </w:p>
@@ -8838,21 +8726,7 @@
             <w:rStyle w:val="Hyperlink"/>
             <w:rFonts w:asciiTheme="minorHAnsi" w:hAnsiTheme="minorHAnsi" w:cstheme="minorHAnsi"/>
           </w:rPr>
-          <w:t>https://repl.it/@braughtg/IntLogicalOperat</w:t>
-        </w:r>
-        <w:r>
-          <w:rPr>
-            <w:rStyle w:val="Hyperlink"/>
-            <w:rFonts w:asciiTheme="minorHAnsi" w:hAnsiTheme="minorHAnsi" w:cstheme="minorHAnsi"/>
-          </w:rPr>
-          <w:t>i</w:t>
-        </w:r>
-        <w:r>
-          <w:rPr>
-            <w:rStyle w:val="Hyperlink"/>
-            <w:rFonts w:asciiTheme="minorHAnsi" w:hAnsiTheme="minorHAnsi" w:cstheme="minorHAnsi"/>
-          </w:rPr>
-          <w:t>ons#main.c</w:t>
+          <w:t>https://repl.it/@braughtg/IntLogicalOperations#main.c</w:t>
         </w:r>
       </w:hyperlink>
     </w:p>
@@ -9220,7 +9094,19 @@
         <w:rPr>
           <w:rFonts w:asciiTheme="minorHAnsi" w:hAnsiTheme="minorHAnsi" w:cstheme="minorHAnsi"/>
         </w:rPr>
-        <w:t>contain two integer values in two’s complement representation.  Th</w:t>
+        <w:t>contain two integer values in</w:t>
+      </w:r>
+      <w:r>
+        <w:rPr>
+          <w:rFonts w:asciiTheme="minorHAnsi" w:hAnsiTheme="minorHAnsi" w:cstheme="minorHAnsi"/>
+        </w:rPr>
+        <w:t xml:space="preserve"> 8-bit</w:t>
+      </w:r>
+      <w:r>
+        <w:rPr>
+          <w:rFonts w:asciiTheme="minorHAnsi" w:hAnsiTheme="minorHAnsi" w:cstheme="minorHAnsi"/>
+        </w:rPr>
+        <w:t xml:space="preserve"> two’s complement representation.  Th</w:t>
       </w:r>
       <w:r>
         <w:rPr>
@@ -9440,7 +9326,14 @@
         <w:rPr>
           <w:rFonts w:asciiTheme="minorHAnsi" w:hAnsiTheme="minorHAnsi" w:cstheme="minorHAnsi"/>
         </w:rPr>
-        <w:t>will also</w:t>
+        <w:t xml:space="preserve">will </w:t>
+      </w:r>
+      <w:r>
+        <w:rPr>
+          <w:rFonts w:asciiTheme="minorHAnsi" w:hAnsiTheme="minorHAnsi" w:cstheme="minorHAnsi"/>
+          <w:u w:val="single"/>
+        </w:rPr>
+        <w:t>always</w:t>
       </w:r>
       <w:r>
         <w:rPr>
@@ -9586,6 +9479,12 @@
         <w:rPr>
           <w:rFonts w:asciiTheme="minorHAnsi" w:hAnsiTheme="minorHAnsi" w:cstheme="minorHAnsi"/>
         </w:rPr>
+        <w:t xml:space="preserve">8-bit </w:t>
+      </w:r>
+      <w:r>
+        <w:rPr>
+          <w:rFonts w:asciiTheme="minorHAnsi" w:hAnsiTheme="minorHAnsi" w:cstheme="minorHAnsi"/>
+        </w:rPr>
         <w:t xml:space="preserve">two’s complement </w:t>
       </w:r>
       <w:r>
@@ -9742,7 +9641,81 @@
         <w:rPr>
           <w:rFonts w:asciiTheme="minorHAnsi" w:hAnsiTheme="minorHAnsi" w:cstheme="minorHAnsi"/>
         </w:rPr>
-        <w:t>Give a counter example (</w:t>
+        <w:t xml:space="preserve">Give a counter example </w:t>
+      </w:r>
+      <w:r>
+        <w:rPr>
+          <w:rFonts w:asciiTheme="minorHAnsi" w:hAnsiTheme="minorHAnsi" w:cstheme="minorHAnsi"/>
+        </w:rPr>
+        <w:t>showing</w:t>
+      </w:r>
+      <w:r>
+        <w:rPr>
+          <w:rFonts w:asciiTheme="minorHAnsi" w:hAnsiTheme="minorHAnsi" w:cstheme="minorHAnsi"/>
+        </w:rPr>
+        <w:t xml:space="preserve"> </w:t>
+      </w:r>
+      <w:r>
+        <w:rPr>
+          <w:rFonts w:asciiTheme="minorHAnsi" w:hAnsiTheme="minorHAnsi" w:cstheme="minorHAnsi"/>
+        </w:rPr>
+        <w:t>that the bitwise</w:t>
+      </w:r>
+      <w:r>
+        <w:rPr>
+          <w:rFonts w:asciiTheme="minorHAnsi" w:hAnsiTheme="minorHAnsi" w:cstheme="minorHAnsi"/>
+        </w:rPr>
+        <w:t xml:space="preserve"> AND operation </w:t>
+      </w:r>
+      <w:r>
+        <w:rPr>
+          <w:rFonts w:asciiTheme="minorHAnsi" w:hAnsiTheme="minorHAnsi" w:cstheme="minorHAnsi"/>
+          <w:u w:val="single"/>
+        </w:rPr>
+        <w:t>does</w:t>
+      </w:r>
+      <w:r>
+        <w:rPr>
+          <w:rFonts w:asciiTheme="minorHAnsi" w:hAnsiTheme="minorHAnsi" w:cstheme="minorHAnsi"/>
+          <w:u w:val="single"/>
+        </w:rPr>
+        <w:t xml:space="preserve"> not always</w:t>
+      </w:r>
+      <w:r>
+        <w:rPr>
+          <w:rFonts w:asciiTheme="minorHAnsi" w:hAnsiTheme="minorHAnsi" w:cstheme="minorHAnsi"/>
+        </w:rPr>
+        <w:t xml:space="preserve"> compute</w:t>
+      </w:r>
+      <w:r>
+        <w:rPr>
+          <w:rFonts w:asciiTheme="minorHAnsi" w:hAnsiTheme="minorHAnsi" w:cstheme="minorHAnsi"/>
+        </w:rPr>
+        <w:t xml:space="preserve"> the</w:t>
+      </w:r>
+      <w:r>
+        <w:rPr>
+          <w:rFonts w:asciiTheme="minorHAnsi" w:hAnsiTheme="minorHAnsi" w:cstheme="minorHAnsi"/>
+        </w:rPr>
+        <w:t xml:space="preserve"> logical AND </w:t>
+      </w:r>
+      <w:r>
+        <w:rPr>
+          <w:rFonts w:asciiTheme="minorHAnsi" w:hAnsiTheme="minorHAnsi" w:cstheme="minorHAnsi"/>
+        </w:rPr>
+        <w:t>operation</w:t>
+      </w:r>
+      <w:r>
+        <w:rPr>
+          <w:rFonts w:asciiTheme="minorHAnsi" w:hAnsiTheme="minorHAnsi" w:cstheme="minorHAnsi"/>
+        </w:rPr>
+        <w:t xml:space="preserve"> </w:t>
+      </w:r>
+      <w:r>
+        <w:rPr>
+          <w:rFonts w:asciiTheme="minorHAnsi" w:hAnsiTheme="minorHAnsi" w:cstheme="minorHAnsi"/>
+        </w:rPr>
+        <w:t>(</w:t>
       </w:r>
       <w:proofErr w:type="gramStart"/>
       <w:r>
@@ -9756,85 +9729,67 @@
         <w:rPr>
           <w:rFonts w:asciiTheme="minorHAnsi" w:hAnsiTheme="minorHAnsi" w:cstheme="minorHAnsi"/>
         </w:rPr>
+        <w:t xml:space="preserve"> give binary values for </w:t>
+      </w:r>
+      <w:r>
+        <w:rPr>
+          <w:rFonts w:ascii="Courier" w:hAnsi="Courier" w:cstheme="minorHAnsi"/>
+        </w:rPr>
+        <w:t>R0</w:t>
+      </w:r>
+      <w:r>
+        <w:rPr>
+          <w:rFonts w:asciiTheme="minorHAnsi" w:hAnsiTheme="minorHAnsi" w:cstheme="minorHAnsi"/>
+        </w:rPr>
+        <w:t xml:space="preserve"> and </w:t>
+      </w:r>
+      <w:r>
+        <w:rPr>
+          <w:rFonts w:ascii="Courier" w:hAnsi="Courier" w:cstheme="minorHAnsi"/>
+        </w:rPr>
+        <w:t>R1</w:t>
+      </w:r>
+      <w:r>
+        <w:rPr>
+          <w:rFonts w:asciiTheme="minorHAnsi" w:hAnsiTheme="minorHAnsi" w:cstheme="minorHAnsi"/>
+        </w:rPr>
+        <w:t xml:space="preserve"> and </w:t>
+      </w:r>
+      <w:r>
+        <w:rPr>
+          <w:rFonts w:asciiTheme="minorHAnsi" w:hAnsiTheme="minorHAnsi" w:cstheme="minorHAnsi"/>
+        </w:rPr>
+        <w:t>the result of</w:t>
+      </w:r>
+      <w:r>
+        <w:rPr>
+          <w:rFonts w:asciiTheme="minorHAnsi" w:hAnsiTheme="minorHAnsi" w:cstheme="minorHAnsi"/>
+        </w:rPr>
         <w:t xml:space="preserve"> </w:t>
       </w:r>
       <w:r>
         <w:rPr>
-          <w:rFonts w:asciiTheme="minorHAnsi" w:hAnsiTheme="minorHAnsi" w:cstheme="minorHAnsi"/>
-        </w:rPr>
-        <w:t xml:space="preserve">give </w:t>
-      </w:r>
-      <w:r>
-        <w:rPr>
-          <w:rFonts w:asciiTheme="minorHAnsi" w:hAnsiTheme="minorHAnsi" w:cstheme="minorHAnsi"/>
-        </w:rPr>
-        <w:t xml:space="preserve">binary values for </w:t>
-      </w:r>
-      <w:r>
-        <w:rPr>
-          <w:rFonts w:ascii="Courier" w:hAnsi="Courier" w:cstheme="minorHAnsi"/>
-        </w:rPr>
-        <w:t>R0</w:t>
-      </w:r>
-      <w:r>
-        <w:rPr>
-          <w:rFonts w:asciiTheme="minorHAnsi" w:hAnsiTheme="minorHAnsi" w:cstheme="minorHAnsi"/>
-        </w:rPr>
-        <w:t xml:space="preserve"> and </w:t>
-      </w:r>
-      <w:r>
-        <w:rPr>
-          <w:rFonts w:ascii="Courier" w:hAnsi="Courier" w:cstheme="minorHAnsi"/>
-        </w:rPr>
-        <w:t>R1</w:t>
-      </w:r>
-      <w:r>
-        <w:rPr>
-          <w:rFonts w:asciiTheme="minorHAnsi" w:hAnsiTheme="minorHAnsi" w:cstheme="minorHAnsi"/>
-        </w:rPr>
-        <w:t xml:space="preserve">) that shows </w:t>
-      </w:r>
-      <w:r>
-        <w:rPr>
-          <w:rFonts w:asciiTheme="minorHAnsi" w:hAnsiTheme="minorHAnsi" w:cstheme="minorHAnsi"/>
-        </w:rPr>
-        <w:t>that the bitwise</w:t>
-      </w:r>
-      <w:r>
-        <w:rPr>
-          <w:rFonts w:asciiTheme="minorHAnsi" w:hAnsiTheme="minorHAnsi" w:cstheme="minorHAnsi"/>
-        </w:rPr>
-        <w:t xml:space="preserve"> AND operation </w:t>
-      </w:r>
-      <w:r>
-        <w:rPr>
-          <w:rFonts w:asciiTheme="minorHAnsi" w:hAnsiTheme="minorHAnsi" w:cstheme="minorHAnsi"/>
-        </w:rPr>
-        <w:t>does</w:t>
-      </w:r>
-      <w:r>
-        <w:rPr>
-          <w:rFonts w:asciiTheme="minorHAnsi" w:hAnsiTheme="minorHAnsi" w:cstheme="minorHAnsi"/>
-        </w:rPr>
-        <w:t xml:space="preserve"> not always compute</w:t>
-      </w:r>
-      <w:r>
-        <w:rPr>
-          <w:rFonts w:asciiTheme="minorHAnsi" w:hAnsiTheme="minorHAnsi" w:cstheme="minorHAnsi"/>
-        </w:rPr>
-        <w:t xml:space="preserve"> the</w:t>
-      </w:r>
-      <w:r>
-        <w:rPr>
-          <w:rFonts w:asciiTheme="minorHAnsi" w:hAnsiTheme="minorHAnsi" w:cstheme="minorHAnsi"/>
-        </w:rPr>
-        <w:t xml:space="preserve"> logical AND </w:t>
-      </w:r>
-      <w:r>
-        <w:rPr>
-          <w:rFonts w:asciiTheme="minorHAnsi" w:hAnsiTheme="minorHAnsi" w:cstheme="minorHAnsi"/>
-        </w:rPr>
-        <w:t>operation.</w:t>
+          <w:rFonts w:ascii="Courier" w:hAnsi="Courier" w:cstheme="minorHAnsi"/>
+        </w:rPr>
+        <w:t>R0 &amp;</w:t>
+      </w:r>
+      <w:r>
+        <w:rPr>
+          <w:rFonts w:ascii="Courier" w:hAnsi="Courier" w:cstheme="minorHAnsi"/>
+        </w:rPr>
+        <w:t xml:space="preserve"> R1</w:t>
+      </w:r>
+      <w:r>
+        <w:rPr>
+          <w:rFonts w:asciiTheme="minorHAnsi" w:hAnsiTheme="minorHAnsi" w:cstheme="minorHAnsi"/>
+        </w:rPr>
+        <w:t>)</w:t>
+      </w:r>
+      <w:r>
+        <w:rPr>
+          <w:rFonts w:asciiTheme="minorHAnsi" w:hAnsiTheme="minorHAnsi" w:cstheme="minorHAnsi"/>
+        </w:rPr>
+        <w:t>.</w:t>
       </w:r>
     </w:p>
     <w:p>

</xml_diff>